<commit_message>
test: edit complex image template
</commit_message>
<xml_diff>
--- a/tests/templates/template8.docx
+++ b/tests/templates/template8.docx
@@ -13,20 +13,14 @@
         <w:tblLook w:val="0000" w:firstRow="0" w:lastRow="0" w:firstColumn="0" w:lastColumn="0" w:noHBand="0" w:noVBand="0"/>
       </w:tblPr>
       <w:tblGrid>
-        <w:gridCol w:w="1522"/>
-        <w:gridCol w:w="1836"/>
-        <w:gridCol w:w="5879"/>
+        <w:gridCol w:w="2155"/>
+        <w:gridCol w:w="1306"/>
+        <w:gridCol w:w="5776"/>
       </w:tblGrid>
       <w:tr>
-        <w:tblPrEx>
-          <w:tblCellMar>
-            <w:top w:w="0" w:type="dxa"/>
-            <w:bottom w:w="0" w:type="dxa"/>
-          </w:tblCellMar>
-        </w:tblPrEx>
         <w:tc>
           <w:tcPr>
-            <w:tcW w:w="1526" w:type="dxa"/>
+            <w:tcW w:w="2155" w:type="dxa"/>
             <w:tcBorders>
               <w:top w:val="single" w:sz="4" w:space="0" w:color="000000"/>
               <w:left w:val="single" w:sz="4" w:space="0" w:color="000000"/>
@@ -56,7 +50,7 @@
         </w:tc>
         <w:tc>
           <w:tcPr>
-            <w:tcW w:w="1843" w:type="dxa"/>
+            <w:tcW w:w="1306" w:type="dxa"/>
             <w:tcBorders>
               <w:top w:val="single" w:sz="4" w:space="0" w:color="000000"/>
               <w:left w:val="single" w:sz="4" w:space="0" w:color="000000"/>
@@ -86,7 +80,7 @@
         </w:tc>
         <w:tc>
           <w:tcPr>
-            <w:tcW w:w="5919" w:type="dxa"/>
+            <w:tcW w:w="5776" w:type="dxa"/>
             <w:tcBorders>
               <w:top w:val="single" w:sz="4" w:space="0" w:color="000000"/>
               <w:left w:val="single" w:sz="4" w:space="0" w:color="000000"/>
@@ -116,18 +110,12 @@
         </w:tc>
       </w:tr>
       <w:tr>
-        <w:tblPrEx>
-          <w:tblCellMar>
-            <w:top w:w="0" w:type="dxa"/>
-            <w:bottom w:w="0" w:type="dxa"/>
-          </w:tblCellMar>
-        </w:tblPrEx>
         <w:trPr>
           <w:trHeight w:val="1"/>
         </w:trPr>
         <w:tc>
           <w:tcPr>
-            <w:tcW w:w="9288" w:type="dxa"/>
+            <w:tcW w:w="9237" w:type="dxa"/>
             <w:gridSpan w:val="3"/>
             <w:tcBorders>
               <w:top w:val="single" w:sz="4" w:space="0" w:color="000000"/>
@@ -176,18 +164,12 @@
         </w:tc>
       </w:tr>
       <w:tr>
-        <w:tblPrEx>
-          <w:tblCellMar>
-            <w:top w:w="0" w:type="dxa"/>
-            <w:bottom w:w="0" w:type="dxa"/>
-          </w:tblCellMar>
-        </w:tblPrEx>
         <w:trPr>
           <w:trHeight w:val="1"/>
         </w:trPr>
         <w:tc>
           <w:tcPr>
-            <w:tcW w:w="1526" w:type="dxa"/>
+            <w:tcW w:w="2155" w:type="dxa"/>
             <w:tcBorders>
               <w:top w:val="single" w:sz="4" w:space="0" w:color="000000"/>
               <w:left w:val="single" w:sz="4" w:space="0" w:color="000000"/>
@@ -205,27 +187,50 @@
               <w:spacing w:after="0" w:line="240" w:lineRule="auto"/>
               <w:rPr>
                 <w:rFonts w:ascii="Calibri" w:eastAsia="Calibri" w:hAnsi="Calibri" w:cs="Calibri"/>
+                <w:lang w:val="en-US"/>
               </w:rPr>
             </w:pPr>
-            <w:proofErr w:type="gramStart"/>
-            <w:r>
-              <w:rPr>
-                <w:rFonts w:ascii="Calibri" w:eastAsia="Calibri" w:hAnsi="Calibri" w:cs="Calibri"/>
+            <w:r>
+              <w:rPr>
+                <w:rFonts w:ascii="Calibri" w:eastAsia="Calibri" w:hAnsi="Calibri" w:cs="Calibri"/>
+                <w:lang w:val="en-US"/>
               </w:rPr>
               <w:t xml:space="preserve">{{ </w:t>
             </w:r>
+            <w:r>
+              <w:rPr>
+                <w:rFonts w:ascii="Calibri" w:eastAsia="Calibri" w:hAnsi="Calibri" w:cs="Calibri"/>
+                <w:lang w:val="en-US"/>
+              </w:rPr>
+              <w:t>image(</w:t>
+            </w:r>
             <w:proofErr w:type="spellStart"/>
             <w:r>
               <w:rPr>
                 <w:rFonts w:ascii="Calibri" w:eastAsia="Calibri" w:hAnsi="Calibri" w:cs="Calibri"/>
-              </w:rPr>
-              <w:t>record.a</w:t>
+                <w:lang w:val="en-US"/>
+              </w:rPr>
+              <w:t>record.</w:t>
+            </w:r>
+            <w:r>
+              <w:rPr>
+                <w:rFonts w:ascii="Calibri" w:eastAsia="Calibri" w:hAnsi="Calibri" w:cs="Calibri"/>
+                <w:lang w:val="en-US"/>
+              </w:rPr>
+              <w:t>d</w:t>
             </w:r>
             <w:proofErr w:type="spellEnd"/>
-            <w:proofErr w:type="gramEnd"/>
-            <w:r>
-              <w:rPr>
-                <w:rFonts w:ascii="Calibri" w:eastAsia="Calibri" w:hAnsi="Calibri" w:cs="Calibri"/>
+            <w:r>
+              <w:rPr>
+                <w:rFonts w:ascii="Calibri" w:eastAsia="Calibri" w:hAnsi="Calibri" w:cs="Calibri"/>
+                <w:lang w:val="en-US"/>
+              </w:rPr>
+              <w:t>)</w:t>
+            </w:r>
+            <w:r>
+              <w:rPr>
+                <w:rFonts w:ascii="Calibri" w:eastAsia="Calibri" w:hAnsi="Calibri" w:cs="Calibri"/>
+                <w:lang w:val="en-US"/>
               </w:rPr>
               <w:t xml:space="preserve"> }}</w:t>
             </w:r>
@@ -233,7 +238,7 @@
         </w:tc>
         <w:tc>
           <w:tcPr>
-            <w:tcW w:w="1843" w:type="dxa"/>
+            <w:tcW w:w="1306" w:type="dxa"/>
             <w:tcBorders>
               <w:top w:val="single" w:sz="4" w:space="0" w:color="000000"/>
               <w:left w:val="single" w:sz="4" w:space="0" w:color="000000"/>
@@ -251,12 +256,13 @@
               <w:spacing w:after="0" w:line="240" w:lineRule="auto"/>
               <w:rPr>
                 <w:rFonts w:ascii="Calibri" w:eastAsia="Calibri" w:hAnsi="Calibri" w:cs="Calibri"/>
+                <w:lang w:val="en-US"/>
               </w:rPr>
             </w:pPr>
-            <w:proofErr w:type="gramStart"/>
-            <w:r>
-              <w:rPr>
-                <w:rFonts w:ascii="Calibri" w:eastAsia="Calibri" w:hAnsi="Calibri" w:cs="Calibri"/>
+            <w:r>
+              <w:rPr>
+                <w:rFonts w:ascii="Calibri" w:eastAsia="Calibri" w:hAnsi="Calibri" w:cs="Calibri"/>
+                <w:lang w:val="en-US"/>
               </w:rPr>
               <w:t xml:space="preserve">{{ </w:t>
             </w:r>
@@ -264,14 +270,15 @@
             <w:r>
               <w:rPr>
                 <w:rFonts w:ascii="Calibri" w:eastAsia="Calibri" w:hAnsi="Calibri" w:cs="Calibri"/>
+                <w:lang w:val="en-US"/>
               </w:rPr>
               <w:t>record.b</w:t>
             </w:r>
             <w:proofErr w:type="spellEnd"/>
-            <w:proofErr w:type="gramEnd"/>
-            <w:r>
-              <w:rPr>
-                <w:rFonts w:ascii="Calibri" w:eastAsia="Calibri" w:hAnsi="Calibri" w:cs="Calibri"/>
+            <w:r>
+              <w:rPr>
+                <w:rFonts w:ascii="Calibri" w:eastAsia="Calibri" w:hAnsi="Calibri" w:cs="Calibri"/>
+                <w:lang w:val="en-US"/>
               </w:rPr>
               <w:t xml:space="preserve"> }}</w:t>
             </w:r>
@@ -279,7 +286,7 @@
         </w:tc>
         <w:tc>
           <w:tcPr>
-            <w:tcW w:w="5919" w:type="dxa"/>
+            <w:tcW w:w="5776" w:type="dxa"/>
             <w:tcBorders>
               <w:top w:val="single" w:sz="4" w:space="0" w:color="000000"/>
               <w:left w:val="single" w:sz="4" w:space="0" w:color="000000"/>
@@ -297,12 +304,13 @@
               <w:spacing w:after="0" w:line="240" w:lineRule="auto"/>
               <w:rPr>
                 <w:rFonts w:ascii="Calibri" w:eastAsia="Calibri" w:hAnsi="Calibri" w:cs="Calibri"/>
+                <w:lang w:val="en-US"/>
               </w:rPr>
             </w:pPr>
-            <w:proofErr w:type="gramStart"/>
-            <w:r>
-              <w:rPr>
-                <w:rFonts w:ascii="Calibri" w:eastAsia="Calibri" w:hAnsi="Calibri" w:cs="Calibri"/>
+            <w:r>
+              <w:rPr>
+                <w:rFonts w:ascii="Calibri" w:eastAsia="Calibri" w:hAnsi="Calibri" w:cs="Calibri"/>
+                <w:lang w:val="en-US"/>
               </w:rPr>
               <w:t xml:space="preserve">{{ </w:t>
             </w:r>
@@ -310,14 +318,15 @@
             <w:r>
               <w:rPr>
                 <w:rFonts w:ascii="Calibri" w:eastAsia="Calibri" w:hAnsi="Calibri" w:cs="Calibri"/>
+                <w:lang w:val="en-US"/>
               </w:rPr>
               <w:t>record.c</w:t>
             </w:r>
             <w:proofErr w:type="spellEnd"/>
-            <w:proofErr w:type="gramEnd"/>
-            <w:r>
-              <w:rPr>
-                <w:rFonts w:ascii="Calibri" w:eastAsia="Calibri" w:hAnsi="Calibri" w:cs="Calibri"/>
+            <w:r>
+              <w:rPr>
+                <w:rFonts w:ascii="Calibri" w:eastAsia="Calibri" w:hAnsi="Calibri" w:cs="Calibri"/>
+                <w:lang w:val="en-US"/>
               </w:rPr>
               <w:t xml:space="preserve"> }}</w:t>
             </w:r>
@@ -325,18 +334,12 @@
         </w:tc>
       </w:tr>
       <w:tr>
-        <w:tblPrEx>
-          <w:tblCellMar>
-            <w:top w:w="0" w:type="dxa"/>
-            <w:bottom w:w="0" w:type="dxa"/>
-          </w:tblCellMar>
-        </w:tblPrEx>
         <w:trPr>
           <w:trHeight w:val="1"/>
         </w:trPr>
         <w:tc>
           <w:tcPr>
-            <w:tcW w:w="9288" w:type="dxa"/>
+            <w:tcW w:w="9237" w:type="dxa"/>
             <w:gridSpan w:val="3"/>
             <w:tcBorders>
               <w:top w:val="single" w:sz="4" w:space="0" w:color="000000"/>
@@ -355,11 +358,13 @@
               <w:spacing w:after="0" w:line="240" w:lineRule="auto"/>
               <w:rPr>
                 <w:rFonts w:ascii="Calibri" w:eastAsia="Calibri" w:hAnsi="Calibri" w:cs="Calibri"/>
+                <w:lang w:val="en-US"/>
               </w:rPr>
             </w:pPr>
             <w:r>
               <w:rPr>
                 <w:rFonts w:ascii="Calibri" w:eastAsia="Calibri" w:hAnsi="Calibri" w:cs="Calibri"/>
+                <w:lang w:val="en-US"/>
               </w:rPr>
               <w:t>{%</w:t>
             </w:r>
@@ -367,6 +372,7 @@
             <w:r>
               <w:rPr>
                 <w:rFonts w:ascii="Calibri" w:eastAsia="Calibri" w:hAnsi="Calibri" w:cs="Calibri"/>
+                <w:lang w:val="en-US"/>
               </w:rPr>
               <w:t>tr</w:t>
             </w:r>
@@ -374,6 +380,7 @@
             <w:r>
               <w:rPr>
                 <w:rFonts w:ascii="Calibri" w:eastAsia="Calibri" w:hAnsi="Calibri" w:cs="Calibri"/>
+                <w:lang w:val="en-US"/>
               </w:rPr>
               <w:t xml:space="preserve"> </w:t>
             </w:r>
@@ -381,6 +388,7 @@
             <w:r>
               <w:rPr>
                 <w:rFonts w:ascii="Calibri" w:eastAsia="Calibri" w:hAnsi="Calibri" w:cs="Calibri"/>
+                <w:lang w:val="en-US"/>
               </w:rPr>
               <w:t>endfor</w:t>
             </w:r>
@@ -388,6 +396,7 @@
             <w:r>
               <w:rPr>
                 <w:rFonts w:ascii="Calibri" w:eastAsia="Calibri" w:hAnsi="Calibri" w:cs="Calibri"/>
+                <w:lang w:val="en-US"/>
               </w:rPr>
               <w:t xml:space="preserve"> %}</w:t>
             </w:r>
@@ -412,7 +421,19 @@
         <w:rPr>
           <w:lang w:val="en-US"/>
         </w:rPr>
-        <w:t>{{image}}</w:t>
+        <w:t>{{</w:t>
+      </w:r>
+      <w:r>
+        <w:rPr>
+          <w:lang w:val="en-US"/>
+        </w:rPr>
+        <w:t>earth</w:t>
+      </w:r>
+      <w:r>
+        <w:rPr>
+          <w:lang w:val="en-US"/>
+        </w:rPr>
+        <w:t>}}</w:t>
       </w:r>
       <w:bookmarkStart w:id="0" w:name="_GoBack"/>
       <w:bookmarkEnd w:id="0"/>

</xml_diff>

<commit_message>
test: add new complex template
</commit_message>
<xml_diff>
--- a/tests/templates/template8.docx
+++ b/tests/templates/template8.docx
@@ -235,29 +235,7 @@
                 <w:sz w:val="22"/>
                 <w:shd w:fill="auto" w:val="clear"/>
               </w:rPr>
-              <w:t xml:space="preserve">{{</w:t>
-            </w:r>
-            <w:r>
-              <w:rPr>
-                <w:rFonts w:ascii="Calibri" w:hAnsi="Calibri" w:cs="Calibri" w:eastAsia="Calibri"/>
-                <w:color w:val="auto"/>
-                <w:spacing w:val="0"/>
-                <w:position w:val="0"/>
-                <w:sz w:val="22"/>
-                <w:shd w:fill="auto" w:val="clear"/>
-              </w:rPr>
-              <w:t xml:space="preserve"> </w:t>
-            </w:r>
-            <w:r>
-              <w:rPr>
-                <w:rFonts w:ascii="Calibri" w:hAnsi="Calibri" w:cs="Calibri" w:eastAsia="Calibri"/>
-                <w:color w:val="auto"/>
-                <w:spacing w:val="0"/>
-                <w:position w:val="0"/>
-                <w:sz w:val="22"/>
-                <w:shd w:fill="auto" w:val="clear"/>
-              </w:rPr>
-              <w:t xml:space="preserve">image(record.d, 50, 50)}}</w:t>
+              <w:t xml:space="preserve">{{ image(record.d, 50, 50) | raw }}</w:t>
             </w:r>
           </w:p>
         </w:tc>
@@ -482,8 +460,8 @@
         </w:rPr>
       </w:pPr>
       <w:r>
-        <w:object w:dxaOrig="9577" w:dyaOrig="7188">
-          <v:rect xmlns:o="urn:schemas-microsoft-com:office:office" xmlns:v="urn:schemas-microsoft-com:vml" id="rectole0000000000" style="width:478.850000pt;height:359.400000pt" o:preferrelative="t" o:ole="">
+        <w:object w:dxaOrig="9698" w:dyaOrig="7268">
+          <v:rect xmlns:o="urn:schemas-microsoft-com:office:office" xmlns:v="urn:schemas-microsoft-com:vml" id="rectole0000000000" style="width:484.900000pt;height:363.400000pt" o:preferrelative="t" o:ole="">
             <o:lock v:ext="edit"/>
             <v:imagedata xmlns:r="http://schemas.openxmlformats.org/officeDocument/2006/relationships" r:id="docRId1" o:title=""/>
           </v:rect>

</xml_diff>

<commit_message>
test: qr_code to template
</commit_message>
<xml_diff>
--- a/tests/templates/template8.docx
+++ b/tests/templates/template8.docx
@@ -194,7 +194,7 @@
       </w:tr>
       <w:tr>
         <w:trPr>
-          <w:trHeight w:val="1" w:hRule="atLeast"/>
+          <w:trHeight w:val="495" w:hRule="auto"/>
           <w:jc w:val="left"/>
         </w:trPr>
         <w:tc>
@@ -319,7 +319,7 @@
                 <w:sz w:val="22"/>
                 <w:shd w:fill="auto" w:val="clear"/>
               </w:rPr>
-              <w:t xml:space="preserve">{{ record.c }}</w:t>
+              <w:t xml:space="preserve">{{ qr_code(record.c ,50,10) | raw}}</w:t>
             </w:r>
           </w:p>
         </w:tc>
@@ -460,8 +460,8 @@
         </w:rPr>
       </w:pPr>
       <w:r>
-        <w:object w:dxaOrig="9698" w:dyaOrig="7268">
-          <v:rect xmlns:o="urn:schemas-microsoft-com:office:office" xmlns:v="urn:schemas-microsoft-com:vml" id="rectole0000000000" style="width:484.900000pt;height:363.400000pt" o:preferrelative="t" o:ole="">
+        <w:object w:dxaOrig="9819" w:dyaOrig="7349">
+          <v:rect xmlns:o="urn:schemas-microsoft-com:office:office" xmlns:v="urn:schemas-microsoft-com:vml" id="rectole0000000000" style="width:490.950000pt;height:367.450000pt" o:preferrelative="t" o:ole="">
             <o:lock v:ext="edit"/>
             <v:imagedata xmlns:r="http://schemas.openxmlformats.org/officeDocument/2006/relationships" r:id="docRId1" o:title=""/>
           </v:rect>

</xml_diff>